<commit_message>
Upladed image; needs to be modified for 'simple'
Code still needs to be added and image needs to be revised; upgrading PC
today so comitting the doc as-is so I don't have to worry about losing
it in the upgrade
</commit_message>
<xml_diff>
--- a/__Progress Report 01.docx
+++ b/__Progress Report 01.docx
@@ -41,16 +41,96 @@
         </w:rPr>
         <w:t>Michael Lang: Code</w:t>
       </w:r>
+    </w:p>
+    <w:p>
+      <w:pPr>
+        <w:pStyle w:val="Heading1"/>
+        <w:jc w:val="left"/>
+      </w:pPr>
+      <w:r>
+        <w:t>I.</w:t>
+      </w:r>
+      <w:r>
+        <w:t xml:space="preserve"> </w:t>
+      </w:r>
+      <w:r>
+        <w:t>Diagrams</w:t>
+      </w:r>
+    </w:p>
+    <w:p>
+      <w:pPr>
+        <w:pStyle w:val="Heading2"/>
+      </w:pPr>
+      <w:r>
+        <w:t xml:space="preserve">Single Cycle Simplified </w:t>
+      </w:r>
+      <w:proofErr w:type="spellStart"/>
+      <w:r>
+        <w:t>Datap</w:t>
+      </w:r>
       <w:bookmarkStart w:id="0" w:name="_GoBack"/>
       <w:bookmarkEnd w:id="0"/>
+      <w:r>
+        <w:t>ath</w:t>
+      </w:r>
+      <w:proofErr w:type="spellEnd"/>
+      <w:r>
+        <w:t xml:space="preserve"> for R-type</w:t>
+      </w:r>
     </w:p>
     <w:p>
-      <w:pPr>
-        <w:pStyle w:val="Heading1"/>
-        <w:jc w:val="left"/>
-      </w:pPr>
       <w:r>
-        <w:t>I. Diagrams</w:t>
+        <w:rPr>
+          <w:noProof/>
+        </w:rPr>
+        <w:drawing>
+          <wp:inline distT="0" distB="0" distL="0" distR="0" wp14:anchorId="3F2197A4" wp14:editId="36702ABA">
+            <wp:extent cx="5943600" cy="3592067"/>
+            <wp:effectExtent l="0" t="0" r="0" b="8890"/>
+            <wp:docPr id="1" name="Picture 1" descr="C:\Users\reishka\Documents\My Dropbox\School\2013 01 Spring\CS385\Untitled.png"/>
+            <wp:cNvGraphicFramePr>
+              <a:graphicFrameLocks xmlns:a="http://schemas.openxmlformats.org/drawingml/2006/main" noChangeAspect="1"/>
+            </wp:cNvGraphicFramePr>
+            <a:graphic xmlns:a="http://schemas.openxmlformats.org/drawingml/2006/main">
+              <a:graphicData uri="http://schemas.openxmlformats.org/drawingml/2006/picture">
+                <pic:pic xmlns:pic="http://schemas.openxmlformats.org/drawingml/2006/picture">
+                  <pic:nvPicPr>
+                    <pic:cNvPr id="0" name="Picture 1" descr="C:\Users\reishka\Documents\My Dropbox\School\2013 01 Spring\CS385\Untitled.png"/>
+                    <pic:cNvPicPr>
+                      <a:picLocks noChangeAspect="1" noChangeArrowheads="1"/>
+                    </pic:cNvPicPr>
+                  </pic:nvPicPr>
+                  <pic:blipFill>
+                    <a:blip r:embed="rId6">
+                      <a:extLst>
+                        <a:ext uri="{28A0092B-C50C-407E-A947-70E740481C1C}">
+                          <a14:useLocalDpi xmlns:a14="http://schemas.microsoft.com/office/drawing/2010/main" val="0"/>
+                        </a:ext>
+                      </a:extLst>
+                    </a:blip>
+                    <a:srcRect/>
+                    <a:stretch>
+                      <a:fillRect/>
+                    </a:stretch>
+                  </pic:blipFill>
+                  <pic:spPr bwMode="auto">
+                    <a:xfrm>
+                      <a:off x="0" y="0"/>
+                      <a:ext cx="5943600" cy="3592067"/>
+                    </a:xfrm>
+                    <a:prstGeom prst="rect">
+                      <a:avLst/>
+                    </a:prstGeom>
+                    <a:noFill/>
+                    <a:ln>
+                      <a:noFill/>
+                    </a:ln>
+                  </pic:spPr>
+                </pic:pic>
+              </a:graphicData>
+            </a:graphic>
+          </wp:inline>
+        </w:drawing>
       </w:r>
     </w:p>
     <w:p>
@@ -95,6 +175,103 @@
     </w:sectPr>
   </w:body>
 </w:document>
+</file>
+
+<file path=word/numbering.xml><?xml version="1.0" encoding="utf-8"?>
+<w:numbering xmlns:wpc="http://schemas.microsoft.com/office/word/2010/wordprocessingCanvas" xmlns:mc="http://schemas.openxmlformats.org/markup-compatibility/2006" xmlns:o="urn:schemas-microsoft-com:office:office" xmlns:r="http://schemas.openxmlformats.org/officeDocument/2006/relationships" xmlns:m="http://schemas.openxmlformats.org/officeDocument/2006/math" xmlns:v="urn:schemas-microsoft-com:vml" xmlns:wp14="http://schemas.microsoft.com/office/word/2010/wordprocessingDrawing" xmlns:wp="http://schemas.openxmlformats.org/drawingml/2006/wordprocessingDrawing" xmlns:w10="urn:schemas-microsoft-com:office:word" xmlns:w="http://schemas.openxmlformats.org/wordprocessingml/2006/main" xmlns:w14="http://schemas.microsoft.com/office/word/2010/wordml" xmlns:w15="http://schemas.microsoft.com/office/word/2012/wordml" xmlns:wpg="http://schemas.microsoft.com/office/word/2010/wordprocessingGroup" xmlns:wpi="http://schemas.microsoft.com/office/word/2010/wordprocessingInk" xmlns:wne="http://schemas.microsoft.com/office/word/2006/wordml" xmlns:wps="http://schemas.microsoft.com/office/word/2010/wordprocessingShape" mc:Ignorable="w14 w15 wp14">
+  <w:abstractNum w:abstractNumId="0">
+    <w:nsid w:val="36384599"/>
+    <w:multiLevelType w:val="hybridMultilevel"/>
+    <w:tmpl w:val="8340BABE"/>
+    <w:lvl w:ilvl="0" w:tplc="5B30B26C">
+      <w:start w:val="1"/>
+      <w:numFmt w:val="upperRoman"/>
+      <w:lvlText w:val="%1."/>
+      <w:lvlJc w:val="left"/>
+      <w:pPr>
+        <w:ind w:left="1080" w:hanging="720"/>
+      </w:pPr>
+      <w:rPr>
+        <w:rFonts w:hint="default"/>
+      </w:rPr>
+    </w:lvl>
+    <w:lvl w:ilvl="1" w:tplc="04090019" w:tentative="1">
+      <w:start w:val="1"/>
+      <w:numFmt w:val="lowerLetter"/>
+      <w:lvlText w:val="%2."/>
+      <w:lvlJc w:val="left"/>
+      <w:pPr>
+        <w:ind w:left="1440" w:hanging="360"/>
+      </w:pPr>
+    </w:lvl>
+    <w:lvl w:ilvl="2" w:tplc="0409001B" w:tentative="1">
+      <w:start w:val="1"/>
+      <w:numFmt w:val="lowerRoman"/>
+      <w:lvlText w:val="%3."/>
+      <w:lvlJc w:val="right"/>
+      <w:pPr>
+        <w:ind w:left="2160" w:hanging="180"/>
+      </w:pPr>
+    </w:lvl>
+    <w:lvl w:ilvl="3" w:tplc="0409000F" w:tentative="1">
+      <w:start w:val="1"/>
+      <w:numFmt w:val="decimal"/>
+      <w:lvlText w:val="%4."/>
+      <w:lvlJc w:val="left"/>
+      <w:pPr>
+        <w:ind w:left="2880" w:hanging="360"/>
+      </w:pPr>
+    </w:lvl>
+    <w:lvl w:ilvl="4" w:tplc="04090019" w:tentative="1">
+      <w:start w:val="1"/>
+      <w:numFmt w:val="lowerLetter"/>
+      <w:lvlText w:val="%5."/>
+      <w:lvlJc w:val="left"/>
+      <w:pPr>
+        <w:ind w:left="3600" w:hanging="360"/>
+      </w:pPr>
+    </w:lvl>
+    <w:lvl w:ilvl="5" w:tplc="0409001B" w:tentative="1">
+      <w:start w:val="1"/>
+      <w:numFmt w:val="lowerRoman"/>
+      <w:lvlText w:val="%6."/>
+      <w:lvlJc w:val="right"/>
+      <w:pPr>
+        <w:ind w:left="4320" w:hanging="180"/>
+      </w:pPr>
+    </w:lvl>
+    <w:lvl w:ilvl="6" w:tplc="0409000F" w:tentative="1">
+      <w:start w:val="1"/>
+      <w:numFmt w:val="decimal"/>
+      <w:lvlText w:val="%7."/>
+      <w:lvlJc w:val="left"/>
+      <w:pPr>
+        <w:ind w:left="5040" w:hanging="360"/>
+      </w:pPr>
+    </w:lvl>
+    <w:lvl w:ilvl="7" w:tplc="04090019" w:tentative="1">
+      <w:start w:val="1"/>
+      <w:numFmt w:val="lowerLetter"/>
+      <w:lvlText w:val="%8."/>
+      <w:lvlJc w:val="left"/>
+      <w:pPr>
+        <w:ind w:left="5760" w:hanging="360"/>
+      </w:pPr>
+    </w:lvl>
+    <w:lvl w:ilvl="8" w:tplc="0409001B" w:tentative="1">
+      <w:start w:val="1"/>
+      <w:numFmt w:val="lowerRoman"/>
+      <w:lvlText w:val="%9."/>
+      <w:lvlJc w:val="right"/>
+      <w:pPr>
+        <w:ind w:left="6480" w:hanging="180"/>
+      </w:pPr>
+    </w:lvl>
+  </w:abstractNum>
+  <w:num w:numId="1">
+    <w:abstractNumId w:val="0"/>
+  </w:num>
+</w:numbering>
 </file>
 
 <file path=word/styles.xml><?xml version="1.0" encoding="utf-8"?>
@@ -520,7 +697,6 @@
     <w:next w:val="Normal"/>
     <w:link w:val="Heading2Char"/>
     <w:uiPriority w:val="9"/>
-    <w:semiHidden/>
     <w:unhideWhenUsed/>
     <w:qFormat/>
     <w:rsid w:val="005C3E88"/>
@@ -784,7 +960,6 @@
     <w:basedOn w:val="DefaultParagraphFont"/>
     <w:link w:val="Heading2"/>
     <w:uiPriority w:val="9"/>
-    <w:semiHidden/>
     <w:rsid w:val="005C3E88"/>
     <w:rPr>
       <w:rFonts w:asciiTheme="majorHAnsi" w:eastAsiaTheme="majorEastAsia" w:hAnsiTheme="majorHAnsi" w:cstheme="majorBidi"/>
@@ -1407,7 +1582,7 @@
 </file>
 
 <file path=customXml/itemProps1.xml><?xml version="1.0" encoding="utf-8"?>
-<ds:datastoreItem xmlns:ds="http://schemas.openxmlformats.org/officeDocument/2006/customXml" ds:itemID="{9D93BB98-AE4D-42C1-A96C-3F4D071398DA}">
+<ds:datastoreItem xmlns:ds="http://schemas.openxmlformats.org/officeDocument/2006/customXml" ds:itemID="{8BADE032-D58A-4A58-879D-6E92C8FD71E0}">
   <ds:schemaRefs>
     <ds:schemaRef ds:uri="http://schemas.openxmlformats.org/officeDocument/2006/bibliography"/>
   </ds:schemaRefs>

</xml_diff>